<commit_message>
made mod to branch
</commit_message>
<xml_diff>
--- a/myfile.docx
+++ b/myfile.docx
@@ -20,6 +20,11 @@
     <w:p>
       <w:r>
         <w:t>Change 2</w:t>
+      </w:r>
+    </w:p>
+    <w:p>
+      <w:r>
+        <w:t>Change3</w:t>
       </w:r>
     </w:p>
     <w:sectPr>

</xml_diff>